<commit_message>
started again the BCE for 2 different use cases. not finished
</commit_message>
<xml_diff>
--- a/docx&pdf/UseCases/Search_Product.docx
+++ b/docx&pdf/UseCases/Search_Product.docx
@@ -62,16 +62,7 @@
           <w:sz w:val="28"/>
           <w:szCs w:val="28"/>
         </w:rPr>
-        <w:t>Healthy</w:t>
-      </w:r>
-      <w:r>
-        <w:rPr>
-          <w:b w:val="false"/>
-          <w:bCs w:val="false"/>
-          <w:sz w:val="28"/>
-          <w:szCs w:val="28"/>
-        </w:rPr>
-        <w:t>Cart</w:t>
+        <w:t>HealthyCart</w:t>
       </w:r>
     </w:p>
     <w:p>
@@ -188,7 +179,7 @@
           <w:sz w:val="28"/>
           <w:szCs w:val="28"/>
         </w:rPr>
-        <w:t xml:space="preserve"> : Customer, OpenFoodFacts API</w:t>
+        <w:t>: Customer, OpenFoodFacts API</w:t>
       </w:r>
     </w:p>
     <w:p>

</xml_diff>